<commit_message>
DevOps: Docker swarm, k8s intro
</commit_message>
<xml_diff>
--- a/Docker/Docker_4.docx
+++ b/Docker/Docker_4.docx
@@ -6384,7 +6384,7 @@
           </mc:Choice>
           <mc:Fallback>
             <w:pict>
-              <v:rect id="_x0000_s1026" o:spid="_x0000_s1026" o:spt="1" style="position:absolute;left:0pt;margin-left:149.2pt;margin-top:1.25pt;height:53.15pt;width:79.75pt;z-index:251666432;v-text-anchor:middle;mso-width-relative:page;mso-height-relative:page;" fillcolor="#5B9BD5 [3204]" filled="t" stroked="t" coordsize="21600,21600" o:gfxdata="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">
+              <v:rect id="_x0000_s1026" o:spid="_x0000_s1026" o:spt="1" style="position:absolute;left:0pt;margin-left:149.2pt;margin-top:1.25pt;height:53.15pt;width:79.75pt;z-index:251666432;v-text-anchor:middle;mso-width-relative:page;mso-height-relative:page;" fillcolor="#5B9BD5 [3204]" filled="t" stroked="t" coordsize="21600,21600" o:gfxdata="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">
                 <v:fill on="t" focussize="0,0"/>
                 <v:stroke weight="1pt" color="#2E75B6 [2404]" miterlimit="8" joinstyle="miter"/>
                 <v:imagedata o:title=""/>
@@ -6574,6 +6574,51 @@
           <w:lang w:val="en-US"/>
         </w:rPr>
         <w:t>Worker node</w:t>
+      </w:r>
+    </w:p>
+    <w:p>
+      <w:pPr>
+        <w:rPr>
+          <w:rFonts w:hint="default"/>
+          <w:lang w:val="en-US"/>
+        </w:rPr>
+      </w:pPr>
+      <w:r>
+        <w:rPr>
+          <w:rFonts w:hint="default"/>
+          <w:lang w:val="en-US"/>
+        </w:rPr>
+        <w:t>After connecting to VMs, install docker in all 3 machines</w:t>
+      </w:r>
+    </w:p>
+    <w:p>
+      <w:pPr>
+        <w:rPr>
+          <w:rFonts w:hint="default"/>
+          <w:lang w:val="en-US"/>
+        </w:rPr>
+      </w:pPr>
+      <w:r>
+        <w:rPr>
+          <w:rFonts w:hint="default"/>
+          <w:lang w:val="en-US"/>
+        </w:rPr>
+        <w:t>Check docker -v in the machines</w:t>
+      </w:r>
+    </w:p>
+    <w:p>
+      <w:pPr>
+        <w:rPr>
+          <w:rFonts w:hint="default"/>
+          <w:lang w:val="en-US"/>
+        </w:rPr>
+      </w:pPr>
+      <w:r>
+        <w:rPr>
+          <w:rFonts w:hint="default"/>
+          <w:lang w:val="en-US"/>
+        </w:rPr>
+        <w:t>Initialize docker swarm cluster</w:t>
       </w:r>
     </w:p>
     <w:p>
@@ -6780,8 +6825,1805 @@
           <w:lang w:val="en-US"/>
         </w:rPr>
       </w:pPr>
+      <w:r>
+        <w:rPr>
+          <w:rFonts w:hint="default"/>
+          <w:lang w:val="en-US"/>
+        </w:rPr>
+        <w:t>Run in Master node: sudo docker swarm init --advertise-addr &lt;PrivateIP&gt;</w:t>
+      </w:r>
+    </w:p>
+    <w:p>
+      <w:pPr>
+        <w:rPr>
+          <w:rFonts w:hint="default"/>
+          <w:lang w:val="en-US"/>
+        </w:rPr>
+      </w:pPr>
+      <w:r>
+        <w:rPr>
+          <w:rFonts w:hint="default"/>
+          <w:lang w:val="en-US"/>
+        </w:rPr>
+        <w:t>Run in Worker nodes: sudo docker swarm join --token SWMTKN-1-17cpjm9mg5queqqocst1c27mmf5jcxqavkjw6hu659wia30c4h-8acpswg6zemholta1su7upx1p 172.31.7.201:2377</w:t>
+      </w:r>
+    </w:p>
+    <w:p>
+      <w:pPr>
+        <w:rPr>
+          <w:rFonts w:hint="default"/>
+          <w:lang w:val="en-US"/>
+        </w:rPr>
+      </w:pPr>
+      <w:r>
+        <w:rPr>
+          <w:rFonts w:hint="default"/>
+          <w:lang w:val="en-US"/>
+        </w:rPr>
+        <w:t>We deploy our application as a service in Docker swarm</w:t>
+      </w:r>
+    </w:p>
+    <w:p>
+      <w:pPr>
+        <w:rPr>
+          <w:rFonts w:hint="default"/>
+          <w:lang w:val="en-US"/>
+        </w:rPr>
+      </w:pPr>
+      <w:r>
+        <w:rPr>
+          <w:rFonts w:hint="default"/>
+          <w:lang w:val="en-US"/>
+        </w:rPr>
+        <w:t>Service is a collection of one or more containers of same image</w:t>
+      </w:r>
+    </w:p>
+    <w:p>
+      <w:pPr>
+        <w:rPr>
+          <w:rFonts w:hint="default"/>
+          <w:lang w:val="en-US"/>
+        </w:rPr>
+      </w:pPr>
+    </w:p>
+    <w:p>
+      <w:pPr>
+        <w:rPr>
+          <w:rFonts w:hint="default"/>
+          <w:lang w:val="en-US"/>
+        </w:rPr>
+      </w:pPr>
+      <w:r>
+        <w:rPr>
+          <w:rFonts w:hint="default"/>
+          <w:lang w:val="en-US"/>
+        </w:rPr>
+        <w:t>Replica is a type of service in Docker swarm, which is default</w:t>
+      </w:r>
+    </w:p>
+    <w:p>
+      <w:pPr>
+        <w:rPr>
+          <w:rFonts w:hint="default"/>
+          <w:lang w:val="en-US"/>
+        </w:rPr>
+      </w:pPr>
+      <w:r>
+        <w:rPr>
+          <w:rFonts w:hint="default"/>
+          <w:lang w:val="en-US"/>
+        </w:rPr>
+        <w:t>sudo docker service create --name &lt;ServiceName&gt; -&lt;hostport&gt;:&lt;containerport&gt; &lt;imagename:tag&gt;</w:t>
+      </w:r>
+    </w:p>
+    <w:p>
+      <w:pPr>
+        <w:rPr>
+          <w:rFonts w:hint="default"/>
+          <w:lang w:val="en-US"/>
+        </w:rPr>
+      </w:pPr>
+    </w:p>
+    <w:p>
+      <w:pPr>
+        <w:rPr>
+          <w:rFonts w:hint="default"/>
+          <w:lang w:val="en-US"/>
+        </w:rPr>
+      </w:pPr>
+      <w:r>
+        <w:rPr>
+          <w:rFonts w:hint="default"/>
+          <w:lang w:val="en-US"/>
+        </w:rPr>
+        <w:t>By default 1 replica is created</w:t>
+      </w:r>
+    </w:p>
+    <w:p>
+      <w:pPr>
+        <w:rPr>
+          <w:rFonts w:hint="default"/>
+          <w:lang w:val="en-US"/>
+        </w:rPr>
+      </w:pPr>
+    </w:p>
+    <w:p>
+      <w:pPr>
+        <w:rPr>
+          <w:rFonts w:hint="default"/>
+          <w:lang w:val="en-US"/>
+        </w:rPr>
+      </w:pPr>
+      <w:r>
+        <w:rPr>
+          <w:rFonts w:hint="default"/>
+          <w:lang w:val="en-US"/>
+        </w:rPr>
+        <w:t>We can check the service created</w:t>
+      </w:r>
+    </w:p>
+    <w:p>
+      <w:pPr>
+        <w:rPr>
+          <w:rFonts w:hint="default"/>
+          <w:lang w:val="en-US"/>
+        </w:rPr>
+      </w:pPr>
+      <w:r>
+        <w:rPr>
+          <w:rFonts w:hint="default"/>
+          <w:lang w:val="en-US"/>
+        </w:rPr>
+        <w:t>Sudo docker service ls</w:t>
+      </w:r>
+    </w:p>
+    <w:p>
+      <w:pPr>
+        <w:rPr>
+          <w:rFonts w:hint="default"/>
+          <w:lang w:val="en-US"/>
+        </w:rPr>
+      </w:pPr>
+    </w:p>
+    <w:p>
+      <w:pPr>
+        <w:rPr>
+          <w:rFonts w:hint="default"/>
+          <w:lang w:val="en-US"/>
+        </w:rPr>
+      </w:pPr>
+      <w:r>
+        <w:rPr>
+          <w:rFonts w:hint="default"/>
+          <w:lang w:val="en-US"/>
+        </w:rPr>
+        <w:t>We can scale docker service --&gt; docker service scale &lt;service-name&gt;=&lt;no of replicas&gt;</w:t>
+      </w:r>
+    </w:p>
+    <w:p>
+      <w:pPr>
+        <w:rPr>
+          <w:rFonts w:hint="default"/>
+          <w:lang w:val="en-US"/>
+        </w:rPr>
+      </w:pPr>
+    </w:p>
+    <w:p>
+      <w:pPr>
+        <w:rPr>
+          <w:rFonts w:hint="default"/>
+          <w:lang w:val="en-US"/>
+        </w:rPr>
+      </w:pPr>
+      <w:r>
+        <w:rPr>
+          <w:rFonts w:hint="default"/>
+          <w:lang w:val="en-US"/>
+        </w:rPr>
+        <w:t>To see Service details:</w:t>
+      </w:r>
+    </w:p>
+    <w:p>
+      <w:pPr>
+        <w:rPr>
+          <w:rFonts w:hint="default"/>
+          <w:lang w:val="en-US"/>
+        </w:rPr>
+      </w:pPr>
+      <w:r>
+        <w:rPr>
+          <w:rFonts w:hint="default"/>
+          <w:lang w:val="en-US"/>
+        </w:rPr>
+        <w:t>sudo docker service ps &lt;service-name&gt;</w:t>
+      </w:r>
+    </w:p>
+    <w:p>
+      <w:pPr>
+        <w:rPr>
+          <w:rFonts w:hint="default"/>
+          <w:lang w:val="en-US"/>
+        </w:rPr>
+      </w:pPr>
+      <w:r>
+        <w:rPr>
+          <w:rFonts w:hint="default"/>
+          <w:lang w:val="en-US"/>
+        </w:rPr>
+        <w:t>sudo docker service rm &lt;service-name&gt; ---&gt; to remove the docker service</w:t>
+      </w:r>
+    </w:p>
+    <w:p>
+      <w:pPr>
+        <w:rPr>
+          <w:rFonts w:hint="default"/>
+          <w:lang w:val="en-US"/>
+        </w:rPr>
+      </w:pPr>
+    </w:p>
+    <w:p>
+      <w:pPr>
+        <w:rPr>
+          <w:rFonts w:hint="default"/>
+          <w:lang w:val="en-US"/>
+        </w:rPr>
+      </w:pPr>
+      <w:r>
+        <w:rPr>
+          <w:rFonts w:hint="default"/>
+          <w:lang w:val="en-US"/>
+        </w:rPr>
+        <w:t>By Docker swarm, we can make sure our container is available in multiple machines</w:t>
+      </w:r>
+    </w:p>
+    <w:p>
+      <w:pPr>
+        <w:rPr>
+          <w:rFonts w:hint="default"/>
+          <w:lang w:val="en-US"/>
+        </w:rPr>
+      </w:pPr>
       <w:bookmarkStart w:id="0" w:name="_GoBack"/>
       <w:bookmarkEnd w:id="0"/>
+    </w:p>
+    <w:p>
+      <w:pPr>
+        <w:rPr>
+          <w:rFonts w:hint="default"/>
+          <w:lang w:val="en-US"/>
+        </w:rPr>
+      </w:pPr>
+      <w:r>
+        <w:rPr>
+          <w:rFonts w:hint="default"/>
+          <w:b/>
+          <w:bCs/>
+          <w:lang w:val="en-US"/>
+        </w:rPr>
+        <w:t>Go to Master node</w:t>
+      </w:r>
+    </w:p>
+    <w:p>
+      <w:pPr>
+        <w:rPr>
+          <w:rFonts w:hint="default"/>
+          <w:lang w:val="en-US"/>
+        </w:rPr>
+      </w:pPr>
+      <w:r>
+        <w:rPr>
+          <w:rFonts w:hint="default"/>
+          <w:lang w:val="en-US"/>
+        </w:rPr>
+        <w:t>ubuntu@ip-172-31-7-201:~$ mkdir master</w:t>
+      </w:r>
+    </w:p>
+    <w:p>
+      <w:pPr>
+        <w:rPr>
+          <w:rFonts w:hint="default"/>
+          <w:lang w:val="en-US"/>
+        </w:rPr>
+      </w:pPr>
+      <w:r>
+        <w:rPr>
+          <w:rFonts w:hint="default"/>
+          <w:lang w:val="en-US"/>
+        </w:rPr>
+        <w:t>ubuntu@ip-172-31-7-201:~$ ls -l</w:t>
+      </w:r>
+    </w:p>
+    <w:p>
+      <w:pPr>
+        <w:rPr>
+          <w:rFonts w:hint="default"/>
+          <w:lang w:val="en-US"/>
+        </w:rPr>
+      </w:pPr>
+      <w:r>
+        <w:rPr>
+          <w:rFonts w:hint="default"/>
+          <w:lang w:val="en-US"/>
+        </w:rPr>
+        <w:t>total 24</w:t>
+      </w:r>
+    </w:p>
+    <w:p>
+      <w:pPr>
+        <w:rPr>
+          <w:rFonts w:hint="default"/>
+          <w:lang w:val="en-US"/>
+        </w:rPr>
+      </w:pPr>
+      <w:r>
+        <w:rPr>
+          <w:rFonts w:hint="default"/>
+          <w:lang w:val="en-US"/>
+        </w:rPr>
+        <w:t>-rw-rw-r-- 1 ubuntu ubuntu 20443 May 15 02:57 get-docker.sh</w:t>
+      </w:r>
+    </w:p>
+    <w:p>
+      <w:pPr>
+        <w:rPr>
+          <w:rFonts w:hint="default"/>
+          <w:lang w:val="en-US"/>
+        </w:rPr>
+      </w:pPr>
+      <w:r>
+        <w:rPr>
+          <w:rFonts w:hint="default"/>
+          <w:lang w:val="en-US"/>
+        </w:rPr>
+        <w:t>drwxrwxr-x 2 ubuntu ubuntu  4096 May 16 00:35 master</w:t>
+      </w:r>
+    </w:p>
+    <w:p>
+      <w:pPr>
+        <w:rPr>
+          <w:rFonts w:hint="default"/>
+          <w:lang w:val="en-US"/>
+        </w:rPr>
+      </w:pPr>
+    </w:p>
+    <w:p>
+      <w:pPr>
+        <w:rPr>
+          <w:rFonts w:hint="default"/>
+          <w:lang w:val="en-US"/>
+        </w:rPr>
+      </w:pPr>
+      <w:r>
+        <w:rPr>
+          <w:rFonts w:hint="default"/>
+          <w:lang w:val="en-US"/>
+        </w:rPr>
+        <w:t>ubuntu@ip-172-31-7-201:~$ sudo docker swarm init --advertise-addr 172.31.7.201</w:t>
+      </w:r>
+    </w:p>
+    <w:p>
+      <w:pPr>
+        <w:rPr>
+          <w:rFonts w:hint="default"/>
+          <w:lang w:val="en-US"/>
+        </w:rPr>
+      </w:pPr>
+      <w:r>
+        <w:rPr>
+          <w:rFonts w:hint="default"/>
+          <w:lang w:val="en-US"/>
+        </w:rPr>
+        <w:t>ubuntu@ip-172-31-7-201:~$ sudo docker swarm init --advertise-addr &lt;PrivateIP&gt;</w:t>
+      </w:r>
+    </w:p>
+    <w:p>
+      <w:pPr>
+        <w:rPr>
+          <w:rFonts w:hint="default"/>
+          <w:lang w:val="en-US"/>
+        </w:rPr>
+      </w:pPr>
+    </w:p>
+    <w:p>
+      <w:r>
+        <w:drawing>
+          <wp:inline distT="0" distB="0" distL="114300" distR="114300">
+            <wp:extent cx="5267325" cy="753745"/>
+            <wp:effectExtent l="0" t="0" r="5715" b="8255"/>
+            <wp:docPr id="17" name="Picture 1"/>
+            <wp:cNvGraphicFramePr>
+              <a:graphicFrameLocks xmlns:a="http://schemas.openxmlformats.org/drawingml/2006/main" noChangeAspect="1"/>
+            </wp:cNvGraphicFramePr>
+            <a:graphic xmlns:a="http://schemas.openxmlformats.org/drawingml/2006/main">
+              <a:graphicData uri="http://schemas.openxmlformats.org/drawingml/2006/picture">
+                <pic:pic xmlns:pic="http://schemas.openxmlformats.org/drawingml/2006/picture">
+                  <pic:nvPicPr>
+                    <pic:cNvPr id="17" name="Picture 1"/>
+                    <pic:cNvPicPr>
+                      <a:picLocks noChangeAspect="1"/>
+                    </pic:cNvPicPr>
+                  </pic:nvPicPr>
+                  <pic:blipFill>
+                    <a:blip r:embed="rId10"/>
+                    <a:stretch>
+                      <a:fillRect/>
+                    </a:stretch>
+                  </pic:blipFill>
+                  <pic:spPr>
+                    <a:xfrm>
+                      <a:off x="0" y="0"/>
+                      <a:ext cx="5267325" cy="753745"/>
+                    </a:xfrm>
+                    <a:prstGeom prst="rect">
+                      <a:avLst/>
+                    </a:prstGeom>
+                    <a:noFill/>
+                    <a:ln>
+                      <a:noFill/>
+                    </a:ln>
+                  </pic:spPr>
+                </pic:pic>
+              </a:graphicData>
+            </a:graphic>
+          </wp:inline>
+        </w:drawing>
+      </w:r>
+    </w:p>
+    <w:p/>
+    <w:p>
+      <w:pPr>
+        <w:rPr>
+          <w:rFonts w:hint="default"/>
+          <w:lang w:val="en-US"/>
+        </w:rPr>
+      </w:pPr>
+      <w:r>
+        <w:rPr>
+          <w:rFonts w:hint="default"/>
+          <w:lang w:val="en-US"/>
+        </w:rPr>
+        <w:t>Current node is now a manager next we need to add workers to this node</w:t>
+      </w:r>
+    </w:p>
+    <w:p>
+      <w:pPr>
+        <w:rPr>
+          <w:rFonts w:hint="default"/>
+          <w:lang w:val="en-US"/>
+        </w:rPr>
+      </w:pPr>
+      <w:r>
+        <w:rPr>
+          <w:rFonts w:hint="default"/>
+          <w:lang w:val="en-US"/>
+        </w:rPr>
+        <w:t>ubuntu@ip-172-31-7-201:~$ sudo docker swarm init --advertise-addr 172.31.7.201</w:t>
+      </w:r>
+    </w:p>
+    <w:p>
+      <w:pPr>
+        <w:rPr>
+          <w:rFonts w:hint="default"/>
+          <w:lang w:val="en-US"/>
+        </w:rPr>
+      </w:pPr>
+      <w:r>
+        <w:rPr>
+          <w:rFonts w:hint="default"/>
+          <w:lang w:val="en-US"/>
+        </w:rPr>
+        <w:t>Swarm initialized: current node (tfl3pjcxm4hphj6wapna0c0cx) is now a manager.</w:t>
+      </w:r>
+    </w:p>
+    <w:p>
+      <w:pPr>
+        <w:rPr>
+          <w:rFonts w:hint="default"/>
+          <w:lang w:val="en-US"/>
+        </w:rPr>
+      </w:pPr>
+    </w:p>
+    <w:p>
+      <w:pPr>
+        <w:rPr>
+          <w:rFonts w:hint="default"/>
+          <w:lang w:val="en-US"/>
+        </w:rPr>
+      </w:pPr>
+      <w:r>
+        <w:rPr>
+          <w:rFonts w:hint="default"/>
+          <w:lang w:val="en-US"/>
+        </w:rPr>
+        <w:t>To add a worker to this swarm, run the following command:</w:t>
+      </w:r>
+    </w:p>
+    <w:p>
+      <w:pPr>
+        <w:rPr>
+          <w:rFonts w:hint="default"/>
+          <w:lang w:val="en-US"/>
+        </w:rPr>
+      </w:pPr>
+    </w:p>
+    <w:p>
+      <w:pPr>
+        <w:rPr>
+          <w:rFonts w:hint="default"/>
+          <w:lang w:val="en-US"/>
+        </w:rPr>
+      </w:pPr>
+      <w:r>
+        <w:rPr>
+          <w:rFonts w:hint="default"/>
+          <w:lang w:val="en-US"/>
+        </w:rPr>
+        <w:t xml:space="preserve">    docker swarm join --token SWMTKN-1-17cpjm9mg5queqqocst1c27mmf5jcxqavkjw6hu659wia30c4h-8acpswg6zemholta1su7upx1p 172.31.7.201:2377</w:t>
+      </w:r>
+    </w:p>
+    <w:p>
+      <w:pPr>
+        <w:rPr>
+          <w:rFonts w:hint="default"/>
+          <w:lang w:val="en-US"/>
+        </w:rPr>
+      </w:pPr>
+    </w:p>
+    <w:p>
+      <w:pPr>
+        <w:rPr>
+          <w:rFonts w:hint="default"/>
+          <w:lang w:val="en-US"/>
+        </w:rPr>
+      </w:pPr>
+      <w:r>
+        <w:rPr>
+          <w:rFonts w:hint="default"/>
+          <w:lang w:val="en-US"/>
+        </w:rPr>
+        <w:t>To add a manager to this swarm, run 'docker swarm join-token manager' and follow the instructions.</w:t>
+      </w:r>
+    </w:p>
+    <w:p>
+      <w:pPr>
+        <w:rPr>
+          <w:rFonts w:hint="default"/>
+          <w:lang w:val="en-US"/>
+        </w:rPr>
+      </w:pPr>
+    </w:p>
+    <w:p>
+      <w:pPr>
+        <w:rPr>
+          <w:rFonts w:hint="default"/>
+          <w:lang w:val="en-US"/>
+        </w:rPr>
+      </w:pPr>
+      <w:r>
+        <w:rPr>
+          <w:rFonts w:hint="default"/>
+          <w:lang w:val="en-US"/>
+        </w:rPr>
+        <w:t xml:space="preserve">Go to worker nodes </w:t>
+      </w:r>
+    </w:p>
+    <w:p>
+      <w:pPr>
+        <w:rPr>
+          <w:rFonts w:hint="default"/>
+          <w:lang w:val="en-US"/>
+        </w:rPr>
+      </w:pPr>
+      <w:r>
+        <w:rPr>
+          <w:rFonts w:hint="default"/>
+          <w:lang w:val="en-US"/>
+        </w:rPr>
+        <w:t>ubuntu@ip-172-31-6-45:~$ sudo docker swarm join --token SWMTKN-1-17cpjm9mg5queqqocst1c27mmf5jcxqavkjw6hu659wia30c4h-8acpswg6zemholta1su7upx1p 172.31.7.201:2377</w:t>
+      </w:r>
+    </w:p>
+    <w:p>
+      <w:pPr>
+        <w:rPr>
+          <w:rFonts w:hint="default"/>
+          <w:lang w:val="en-US"/>
+        </w:rPr>
+      </w:pPr>
+      <w:r>
+        <w:rPr>
+          <w:rFonts w:hint="default"/>
+          <w:lang w:val="en-US"/>
+        </w:rPr>
+        <w:t>This node joined a swarm as a worker.</w:t>
+      </w:r>
+    </w:p>
+    <w:p>
+      <w:pPr>
+        <w:rPr>
+          <w:rFonts w:hint="default"/>
+          <w:lang w:val="en-US"/>
+        </w:rPr>
+      </w:pPr>
+    </w:p>
+    <w:p>
+      <w:r>
+        <w:drawing>
+          <wp:inline distT="0" distB="0" distL="114300" distR="114300">
+            <wp:extent cx="5270500" cy="487680"/>
+            <wp:effectExtent l="0" t="0" r="2540" b="0"/>
+            <wp:docPr id="18" name="Picture 2"/>
+            <wp:cNvGraphicFramePr>
+              <a:graphicFrameLocks xmlns:a="http://schemas.openxmlformats.org/drawingml/2006/main" noChangeAspect="1"/>
+            </wp:cNvGraphicFramePr>
+            <a:graphic xmlns:a="http://schemas.openxmlformats.org/drawingml/2006/main">
+              <a:graphicData uri="http://schemas.openxmlformats.org/drawingml/2006/picture">
+                <pic:pic xmlns:pic="http://schemas.openxmlformats.org/drawingml/2006/picture">
+                  <pic:nvPicPr>
+                    <pic:cNvPr id="18" name="Picture 2"/>
+                    <pic:cNvPicPr>
+                      <a:picLocks noChangeAspect="1"/>
+                    </pic:cNvPicPr>
+                  </pic:nvPicPr>
+                  <pic:blipFill>
+                    <a:blip r:embed="rId11"/>
+                    <a:stretch>
+                      <a:fillRect/>
+                    </a:stretch>
+                  </pic:blipFill>
+                  <pic:spPr>
+                    <a:xfrm>
+                      <a:off x="0" y="0"/>
+                      <a:ext cx="5270500" cy="487680"/>
+                    </a:xfrm>
+                    <a:prstGeom prst="rect">
+                      <a:avLst/>
+                    </a:prstGeom>
+                    <a:noFill/>
+                    <a:ln>
+                      <a:noFill/>
+                    </a:ln>
+                  </pic:spPr>
+                </pic:pic>
+              </a:graphicData>
+            </a:graphic>
+          </wp:inline>
+        </w:drawing>
+      </w:r>
+    </w:p>
+    <w:p/>
+    <w:p>
+      <w:pPr>
+        <w:rPr>
+          <w:rFonts w:hint="default"/>
+          <w:lang w:val="en-US"/>
+        </w:rPr>
+      </w:pPr>
+      <w:r>
+        <w:rPr>
+          <w:rFonts w:hint="default"/>
+          <w:lang w:val="en-US"/>
+        </w:rPr>
+        <w:t>ubuntu@ip-172-31-7-86:~$ sudo docker swarm join --token SWMTKN-1-17cpjm9mg5queqqocst1c27mmf5jcxqavkjw6hu659wia30c4h-8acpswg6zemholta1su7upx1p 172.31.7.201:2377</w:t>
+      </w:r>
+    </w:p>
+    <w:p>
+      <w:pPr>
+        <w:rPr>
+          <w:rFonts w:hint="default"/>
+          <w:lang w:val="en-US"/>
+        </w:rPr>
+      </w:pPr>
+      <w:r>
+        <w:rPr>
+          <w:rFonts w:hint="default"/>
+          <w:lang w:val="en-US"/>
+        </w:rPr>
+        <w:t>This node joined a swarm as a worker.</w:t>
+      </w:r>
+    </w:p>
+    <w:p>
+      <w:pPr>
+        <w:rPr>
+          <w:rFonts w:hint="default"/>
+          <w:lang w:val="en-US"/>
+        </w:rPr>
+      </w:pPr>
+    </w:p>
+    <w:p>
+      <w:r>
+        <w:drawing>
+          <wp:inline distT="0" distB="0" distL="114300" distR="114300">
+            <wp:extent cx="5268595" cy="349250"/>
+            <wp:effectExtent l="0" t="0" r="4445" b="1270"/>
+            <wp:docPr id="19" name="Picture 3"/>
+            <wp:cNvGraphicFramePr>
+              <a:graphicFrameLocks xmlns:a="http://schemas.openxmlformats.org/drawingml/2006/main" noChangeAspect="1"/>
+            </wp:cNvGraphicFramePr>
+            <a:graphic xmlns:a="http://schemas.openxmlformats.org/drawingml/2006/main">
+              <a:graphicData uri="http://schemas.openxmlformats.org/drawingml/2006/picture">
+                <pic:pic xmlns:pic="http://schemas.openxmlformats.org/drawingml/2006/picture">
+                  <pic:nvPicPr>
+                    <pic:cNvPr id="19" name="Picture 3"/>
+                    <pic:cNvPicPr>
+                      <a:picLocks noChangeAspect="1"/>
+                    </pic:cNvPicPr>
+                  </pic:nvPicPr>
+                  <pic:blipFill>
+                    <a:blip r:embed="rId12"/>
+                    <a:stretch>
+                      <a:fillRect/>
+                    </a:stretch>
+                  </pic:blipFill>
+                  <pic:spPr>
+                    <a:xfrm>
+                      <a:off x="0" y="0"/>
+                      <a:ext cx="5268595" cy="349250"/>
+                    </a:xfrm>
+                    <a:prstGeom prst="rect">
+                      <a:avLst/>
+                    </a:prstGeom>
+                    <a:noFill/>
+                    <a:ln>
+                      <a:noFill/>
+                    </a:ln>
+                  </pic:spPr>
+                </pic:pic>
+              </a:graphicData>
+            </a:graphic>
+          </wp:inline>
+        </w:drawing>
+      </w:r>
+    </w:p>
+    <w:p>
+      <w:pPr>
+        <w:rPr>
+          <w:rFonts w:hint="default"/>
+          <w:lang w:val="en-US"/>
+        </w:rPr>
+      </w:pPr>
+    </w:p>
+    <w:p>
+      <w:pPr>
+        <w:rPr>
+          <w:rFonts w:hint="default"/>
+          <w:lang w:val="en-US"/>
+        </w:rPr>
+      </w:pPr>
+      <w:r>
+        <w:rPr>
+          <w:rFonts w:hint="default"/>
+          <w:u w:val="single"/>
+          <w:lang w:val="en-US"/>
+        </w:rPr>
+        <w:t>Go to Master node</w:t>
+      </w:r>
+    </w:p>
+    <w:p>
+      <w:pPr>
+        <w:rPr>
+          <w:rFonts w:hint="default"/>
+          <w:lang w:val="en-US"/>
+        </w:rPr>
+      </w:pPr>
+      <w:r>
+        <w:rPr>
+          <w:rFonts w:hint="default"/>
+          <w:lang w:val="en-US"/>
+        </w:rPr>
+        <w:t>ubuntu@ip-172-31-7-201:~$ sudo docker images</w:t>
+      </w:r>
+    </w:p>
+    <w:p>
+      <w:pPr>
+        <w:rPr>
+          <w:rFonts w:hint="default"/>
+          <w:lang w:val="en-US"/>
+        </w:rPr>
+      </w:pPr>
+      <w:r>
+        <w:rPr>
+          <w:rFonts w:hint="default"/>
+          <w:lang w:val="en-US"/>
+        </w:rPr>
+        <w:t>REPOSITORY   TAG       IMAGE ID   CREATED   SIZE</w:t>
+      </w:r>
+    </w:p>
+    <w:p>
+      <w:pPr>
+        <w:rPr>
+          <w:rFonts w:hint="default"/>
+          <w:lang w:val="en-US"/>
+        </w:rPr>
+      </w:pPr>
+    </w:p>
+    <w:p>
+      <w:pPr>
+        <w:rPr>
+          <w:rFonts w:hint="default"/>
+          <w:lang w:val="en-US"/>
+        </w:rPr>
+      </w:pPr>
+      <w:r>
+        <w:rPr>
+          <w:rFonts w:hint="default"/>
+          <w:lang w:val="en-US"/>
+        </w:rPr>
+        <w:t>ubuntu@ip-172-31-7-201:~$ sudo docker pull edydockers/sms-frontend:dev-31</w:t>
+      </w:r>
+    </w:p>
+    <w:p>
+      <w:pPr>
+        <w:rPr>
+          <w:rFonts w:hint="default"/>
+          <w:lang w:val="en-US"/>
+        </w:rPr>
+      </w:pPr>
+    </w:p>
+    <w:p>
+      <w:pPr>
+        <w:rPr>
+          <w:rFonts w:hint="default"/>
+          <w:lang w:val="en-US"/>
+        </w:rPr>
+      </w:pPr>
+    </w:p>
+    <w:p>
+      <w:pPr>
+        <w:rPr>
+          <w:rFonts w:hint="default"/>
+          <w:lang w:val="en-US"/>
+        </w:rPr>
+      </w:pPr>
+      <w:r>
+        <w:rPr>
+          <w:rFonts w:hint="default"/>
+          <w:lang w:val="en-US"/>
+        </w:rPr>
+        <w:t>ubuntu@ip-172-31-7-201:~$ sudo docker pull edydockers/sms-frontend:dev-31</w:t>
+      </w:r>
+    </w:p>
+    <w:p>
+      <w:pPr>
+        <w:rPr>
+          <w:rFonts w:hint="default"/>
+          <w:lang w:val="en-US"/>
+        </w:rPr>
+      </w:pPr>
+      <w:r>
+        <w:rPr>
+          <w:rFonts w:hint="default"/>
+          <w:lang w:val="en-US"/>
+        </w:rPr>
+        <w:t>dev-31: Pulling from edydockers/sms-frontend</w:t>
+      </w:r>
+    </w:p>
+    <w:p>
+      <w:pPr>
+        <w:rPr>
+          <w:rFonts w:hint="default"/>
+          <w:lang w:val="en-US"/>
+        </w:rPr>
+      </w:pPr>
+      <w:r>
+        <w:rPr>
+          <w:rFonts w:hint="default"/>
+          <w:lang w:val="en-US"/>
+        </w:rPr>
+        <w:t>f18232174bc9: Pull complete</w:t>
+      </w:r>
+    </w:p>
+    <w:p>
+      <w:pPr>
+        <w:rPr>
+          <w:rFonts w:hint="default"/>
+          <w:lang w:val="en-US"/>
+        </w:rPr>
+      </w:pPr>
+      <w:r>
+        <w:rPr>
+          <w:rFonts w:hint="default"/>
+          <w:lang w:val="en-US"/>
+        </w:rPr>
+        <w:t>61ca4f733c80: Pull complete</w:t>
+      </w:r>
+    </w:p>
+    <w:p>
+      <w:pPr>
+        <w:rPr>
+          <w:rFonts w:hint="default"/>
+          <w:lang w:val="en-US"/>
+        </w:rPr>
+      </w:pPr>
+      <w:r>
+        <w:rPr>
+          <w:rFonts w:hint="default"/>
+          <w:lang w:val="en-US"/>
+        </w:rPr>
+        <w:t>b464cfdf2a63: Pull complete</w:t>
+      </w:r>
+    </w:p>
+    <w:p>
+      <w:pPr>
+        <w:rPr>
+          <w:rFonts w:hint="default"/>
+          <w:lang w:val="en-US"/>
+        </w:rPr>
+      </w:pPr>
+      <w:r>
+        <w:rPr>
+          <w:rFonts w:hint="default"/>
+          <w:lang w:val="en-US"/>
+        </w:rPr>
+        <w:t>d7e507024086: Pull complete</w:t>
+      </w:r>
+    </w:p>
+    <w:p>
+      <w:pPr>
+        <w:rPr>
+          <w:rFonts w:hint="default"/>
+          <w:lang w:val="en-US"/>
+        </w:rPr>
+      </w:pPr>
+      <w:r>
+        <w:rPr>
+          <w:rFonts w:hint="default"/>
+          <w:lang w:val="en-US"/>
+        </w:rPr>
+        <w:t>81bd8ed7ec67: Pull complete</w:t>
+      </w:r>
+    </w:p>
+    <w:p>
+      <w:pPr>
+        <w:rPr>
+          <w:rFonts w:hint="default"/>
+          <w:lang w:val="en-US"/>
+        </w:rPr>
+      </w:pPr>
+      <w:r>
+        <w:rPr>
+          <w:rFonts w:hint="default"/>
+          <w:lang w:val="en-US"/>
+        </w:rPr>
+        <w:t>197eb75867ef: Pull complete</w:t>
+      </w:r>
+    </w:p>
+    <w:p>
+      <w:pPr>
+        <w:rPr>
+          <w:rFonts w:hint="default"/>
+          <w:lang w:val="en-US"/>
+        </w:rPr>
+      </w:pPr>
+      <w:r>
+        <w:rPr>
+          <w:rFonts w:hint="default"/>
+          <w:lang w:val="en-US"/>
+        </w:rPr>
+        <w:t>34a64644b756: Pull complete</w:t>
+      </w:r>
+    </w:p>
+    <w:p>
+      <w:pPr>
+        <w:rPr>
+          <w:rFonts w:hint="default"/>
+          <w:lang w:val="en-US"/>
+        </w:rPr>
+      </w:pPr>
+      <w:r>
+        <w:rPr>
+          <w:rFonts w:hint="default"/>
+          <w:lang w:val="en-US"/>
+        </w:rPr>
+        <w:t>39c2ddfd6010: Pull complete</w:t>
+      </w:r>
+    </w:p>
+    <w:p>
+      <w:pPr>
+        <w:rPr>
+          <w:rFonts w:hint="default"/>
+          <w:lang w:val="en-US"/>
+        </w:rPr>
+      </w:pPr>
+      <w:r>
+        <w:rPr>
+          <w:rFonts w:hint="default"/>
+          <w:lang w:val="en-US"/>
+        </w:rPr>
+        <w:t>6dfec665e776: Pull complete</w:t>
+      </w:r>
+    </w:p>
+    <w:p>
+      <w:pPr>
+        <w:rPr>
+          <w:rFonts w:hint="default"/>
+          <w:lang w:val="en-US"/>
+        </w:rPr>
+      </w:pPr>
+      <w:r>
+        <w:rPr>
+          <w:rFonts w:hint="default"/>
+          <w:lang w:val="en-US"/>
+        </w:rPr>
+        <w:t>12564a4dfdde: Pull complete</w:t>
+      </w:r>
+    </w:p>
+    <w:p>
+      <w:pPr>
+        <w:rPr>
+          <w:rFonts w:hint="default"/>
+          <w:lang w:val="en-US"/>
+        </w:rPr>
+      </w:pPr>
+      <w:r>
+        <w:rPr>
+          <w:rFonts w:hint="default"/>
+          <w:lang w:val="en-US"/>
+        </w:rPr>
+        <w:t>Digest: sha256:dc6b4833d144930b1c5dabda66f37ecbdcd7820d44980ed5fcb9ea227d114e25</w:t>
+      </w:r>
+    </w:p>
+    <w:p>
+      <w:pPr>
+        <w:rPr>
+          <w:rFonts w:hint="default"/>
+          <w:lang w:val="en-US"/>
+        </w:rPr>
+      </w:pPr>
+      <w:r>
+        <w:rPr>
+          <w:rFonts w:hint="default"/>
+          <w:lang w:val="en-US"/>
+        </w:rPr>
+        <w:t>Status: Downloaded newer image for edydockers/sms-frontend:dev-31</w:t>
+      </w:r>
+    </w:p>
+    <w:p>
+      <w:pPr>
+        <w:rPr>
+          <w:rFonts w:hint="default"/>
+          <w:lang w:val="en-US"/>
+        </w:rPr>
+      </w:pPr>
+      <w:r>
+        <w:rPr>
+          <w:rFonts w:hint="default"/>
+          <w:lang w:val="en-US"/>
+        </w:rPr>
+        <w:t>docker.io/edydockers/sms-frontend:dev-31</w:t>
+      </w:r>
+    </w:p>
+    <w:p>
+      <w:pPr>
+        <w:rPr>
+          <w:rFonts w:hint="default"/>
+          <w:lang w:val="en-US"/>
+        </w:rPr>
+      </w:pPr>
+      <w:r>
+        <w:rPr>
+          <w:rFonts w:hint="default"/>
+          <w:lang w:val="en-US"/>
+        </w:rPr>
+        <w:t>ubuntu@ip-172-31-7-201:~$ sudo docker images</w:t>
+      </w:r>
+    </w:p>
+    <w:p>
+      <w:pPr>
+        <w:rPr>
+          <w:rFonts w:hint="default"/>
+          <w:lang w:val="en-US"/>
+        </w:rPr>
+      </w:pPr>
+      <w:r>
+        <w:rPr>
+          <w:rFonts w:hint="default"/>
+          <w:lang w:val="en-US"/>
+        </w:rPr>
+        <w:t>REPOSITORY                TAG       IMAGE ID       CREATED      SIZE</w:t>
+      </w:r>
+    </w:p>
+    <w:p>
+      <w:pPr>
+        <w:rPr>
+          <w:rFonts w:hint="default"/>
+          <w:lang w:val="en-US"/>
+        </w:rPr>
+      </w:pPr>
+      <w:r>
+        <w:rPr>
+          <w:rFonts w:hint="default"/>
+          <w:lang w:val="en-US"/>
+        </w:rPr>
+        <w:t>edydockers/sms-frontend   dev-31    806d55639475   5 days ago   54MB</w:t>
+      </w:r>
+    </w:p>
+    <w:p>
+      <w:pPr>
+        <w:rPr>
+          <w:rFonts w:hint="default"/>
+          <w:lang w:val="en-US"/>
+        </w:rPr>
+      </w:pPr>
+    </w:p>
+    <w:p>
+      <w:r>
+        <w:drawing>
+          <wp:inline distT="0" distB="0" distL="114300" distR="114300">
+            <wp:extent cx="5272405" cy="2665095"/>
+            <wp:effectExtent l="0" t="0" r="635" b="1905"/>
+            <wp:docPr id="20" name="Picture 4"/>
+            <wp:cNvGraphicFramePr>
+              <a:graphicFrameLocks xmlns:a="http://schemas.openxmlformats.org/drawingml/2006/main" noChangeAspect="1"/>
+            </wp:cNvGraphicFramePr>
+            <a:graphic xmlns:a="http://schemas.openxmlformats.org/drawingml/2006/main">
+              <a:graphicData uri="http://schemas.openxmlformats.org/drawingml/2006/picture">
+                <pic:pic xmlns:pic="http://schemas.openxmlformats.org/drawingml/2006/picture">
+                  <pic:nvPicPr>
+                    <pic:cNvPr id="20" name="Picture 4"/>
+                    <pic:cNvPicPr>
+                      <a:picLocks noChangeAspect="1"/>
+                    </pic:cNvPicPr>
+                  </pic:nvPicPr>
+                  <pic:blipFill>
+                    <a:blip r:embed="rId13"/>
+                    <a:stretch>
+                      <a:fillRect/>
+                    </a:stretch>
+                  </pic:blipFill>
+                  <pic:spPr>
+                    <a:xfrm>
+                      <a:off x="0" y="0"/>
+                      <a:ext cx="5272405" cy="2665095"/>
+                    </a:xfrm>
+                    <a:prstGeom prst="rect">
+                      <a:avLst/>
+                    </a:prstGeom>
+                    <a:noFill/>
+                    <a:ln>
+                      <a:noFill/>
+                    </a:ln>
+                  </pic:spPr>
+                </pic:pic>
+              </a:graphicData>
+            </a:graphic>
+          </wp:inline>
+        </w:drawing>
+      </w:r>
+    </w:p>
+    <w:p/>
+    <w:p>
+      <w:pPr>
+        <w:rPr>
+          <w:rFonts w:hint="default"/>
+          <w:lang w:val="en-US"/>
+        </w:rPr>
+      </w:pPr>
+      <w:r>
+        <w:rPr>
+          <w:rFonts w:hint="default"/>
+          <w:lang w:val="en-US"/>
+        </w:rPr>
+        <w:t>ubuntu@ip-172-31-7-201:~$ sudo docker service create --name java-app -p 8080:80 edydockers/sms-frontend:dev-31</w:t>
+      </w:r>
+    </w:p>
+    <w:p>
+      <w:pPr>
+        <w:rPr>
+          <w:rFonts w:hint="default"/>
+          <w:lang w:val="en-US"/>
+        </w:rPr>
+      </w:pPr>
+      <w:r>
+        <w:rPr>
+          <w:rFonts w:hint="default"/>
+          <w:lang w:val="en-US"/>
+        </w:rPr>
+        <w:t>2y949y5glgrf5sa8gpybo8eic</w:t>
+      </w:r>
+    </w:p>
+    <w:p>
+      <w:pPr>
+        <w:rPr>
+          <w:rFonts w:hint="default"/>
+          <w:lang w:val="en-US"/>
+        </w:rPr>
+      </w:pPr>
+      <w:r>
+        <w:rPr>
+          <w:rFonts w:hint="default"/>
+          <w:lang w:val="en-US"/>
+        </w:rPr>
+        <w:t>overall progress: 1 out of 1 tasks</w:t>
+      </w:r>
+    </w:p>
+    <w:p>
+      <w:pPr>
+        <w:rPr>
+          <w:rFonts w:hint="default"/>
+          <w:lang w:val="en-US"/>
+        </w:rPr>
+      </w:pPr>
+      <w:r>
+        <w:rPr>
+          <w:rFonts w:hint="default"/>
+          <w:lang w:val="en-US"/>
+        </w:rPr>
+        <w:t>1/1: running   [==================================================&gt;]</w:t>
+      </w:r>
+    </w:p>
+    <w:p>
+      <w:pPr>
+        <w:rPr>
+          <w:rFonts w:hint="default"/>
+          <w:lang w:val="en-US"/>
+        </w:rPr>
+      </w:pPr>
+      <w:r>
+        <w:rPr>
+          <w:rFonts w:hint="default"/>
+          <w:lang w:val="en-US"/>
+        </w:rPr>
+        <w:t>verify: Service 2y949y5glgrf5sa8gpybo8eic converged</w:t>
+      </w:r>
+    </w:p>
+    <w:p>
+      <w:pPr>
+        <w:rPr>
+          <w:rFonts w:hint="default"/>
+          <w:lang w:val="en-US"/>
+        </w:rPr>
+      </w:pPr>
+    </w:p>
+    <w:p>
+      <w:r>
+        <w:drawing>
+          <wp:inline distT="0" distB="0" distL="114300" distR="114300">
+            <wp:extent cx="5267960" cy="584835"/>
+            <wp:effectExtent l="0" t="0" r="5080" b="9525"/>
+            <wp:docPr id="21" name="Picture 5"/>
+            <wp:cNvGraphicFramePr>
+              <a:graphicFrameLocks xmlns:a="http://schemas.openxmlformats.org/drawingml/2006/main" noChangeAspect="1"/>
+            </wp:cNvGraphicFramePr>
+            <a:graphic xmlns:a="http://schemas.openxmlformats.org/drawingml/2006/main">
+              <a:graphicData uri="http://schemas.openxmlformats.org/drawingml/2006/picture">
+                <pic:pic xmlns:pic="http://schemas.openxmlformats.org/drawingml/2006/picture">
+                  <pic:nvPicPr>
+                    <pic:cNvPr id="21" name="Picture 5"/>
+                    <pic:cNvPicPr>
+                      <a:picLocks noChangeAspect="1"/>
+                    </pic:cNvPicPr>
+                  </pic:nvPicPr>
+                  <pic:blipFill>
+                    <a:blip r:embed="rId14"/>
+                    <a:stretch>
+                      <a:fillRect/>
+                    </a:stretch>
+                  </pic:blipFill>
+                  <pic:spPr>
+                    <a:xfrm>
+                      <a:off x="0" y="0"/>
+                      <a:ext cx="5267960" cy="584835"/>
+                    </a:xfrm>
+                    <a:prstGeom prst="rect">
+                      <a:avLst/>
+                    </a:prstGeom>
+                    <a:noFill/>
+                    <a:ln>
+                      <a:noFill/>
+                    </a:ln>
+                  </pic:spPr>
+                </pic:pic>
+              </a:graphicData>
+            </a:graphic>
+          </wp:inline>
+        </w:drawing>
+      </w:r>
+    </w:p>
+    <w:p/>
+    <w:p/>
+    <w:p>
+      <w:pPr>
+        <w:rPr>
+          <w:rFonts w:hint="default"/>
+          <w:lang w:val="en-US"/>
+        </w:rPr>
+      </w:pPr>
+      <w:r>
+        <w:rPr>
+          <w:rFonts w:hint="default"/>
+          <w:lang w:val="en-US"/>
+        </w:rPr>
+        <w:t>Master node:</w:t>
+      </w:r>
+    </w:p>
+    <w:p>
+      <w:pPr>
+        <w:rPr>
+          <w:rFonts w:hint="default"/>
+        </w:rPr>
+      </w:pPr>
+      <w:r>
+        <w:rPr>
+          <w:rFonts w:hint="default"/>
+        </w:rPr>
+        <w:t>ubuntu@ip-172-31-7-201:~$ sudo docker service ls</w:t>
+      </w:r>
+    </w:p>
+    <w:p>
+      <w:pPr>
+        <w:rPr>
+          <w:rFonts w:hint="default"/>
+        </w:rPr>
+      </w:pPr>
+      <w:r>
+        <w:rPr>
+          <w:rFonts w:hint="default"/>
+        </w:rPr>
+        <w:t>ID             NAME       MODE         REPLICAS   IMAGE                            PORTS</w:t>
+      </w:r>
+    </w:p>
+    <w:p>
+      <w:pPr>
+        <w:rPr>
+          <w:rFonts w:hint="default"/>
+        </w:rPr>
+      </w:pPr>
+      <w:r>
+        <w:rPr>
+          <w:rFonts w:hint="default"/>
+        </w:rPr>
+        <w:t>2y949y5glgrf   java-app   replicated   1/1        edydockers/sms-frontend:dev-31   *:8080-&gt;80/tcp</w:t>
+      </w:r>
+    </w:p>
+    <w:p/>
+    <w:p/>
+    <w:p>
+      <w:r>
+        <w:drawing>
+          <wp:inline distT="0" distB="0" distL="114300" distR="114300">
+            <wp:extent cx="5271770" cy="460375"/>
+            <wp:effectExtent l="0" t="0" r="1270" b="12065"/>
+            <wp:docPr id="22" name="Picture 6"/>
+            <wp:cNvGraphicFramePr>
+              <a:graphicFrameLocks xmlns:a="http://schemas.openxmlformats.org/drawingml/2006/main" noChangeAspect="1"/>
+            </wp:cNvGraphicFramePr>
+            <a:graphic xmlns:a="http://schemas.openxmlformats.org/drawingml/2006/main">
+              <a:graphicData uri="http://schemas.openxmlformats.org/drawingml/2006/picture">
+                <pic:pic xmlns:pic="http://schemas.openxmlformats.org/drawingml/2006/picture">
+                  <pic:nvPicPr>
+                    <pic:cNvPr id="22" name="Picture 6"/>
+                    <pic:cNvPicPr>
+                      <a:picLocks noChangeAspect="1"/>
+                    </pic:cNvPicPr>
+                  </pic:nvPicPr>
+                  <pic:blipFill>
+                    <a:blip r:embed="rId15"/>
+                    <a:stretch>
+                      <a:fillRect/>
+                    </a:stretch>
+                  </pic:blipFill>
+                  <pic:spPr>
+                    <a:xfrm>
+                      <a:off x="0" y="0"/>
+                      <a:ext cx="5271770" cy="460375"/>
+                    </a:xfrm>
+                    <a:prstGeom prst="rect">
+                      <a:avLst/>
+                    </a:prstGeom>
+                    <a:noFill/>
+                    <a:ln>
+                      <a:noFill/>
+                    </a:ln>
+                  </pic:spPr>
+                </pic:pic>
+              </a:graphicData>
+            </a:graphic>
+          </wp:inline>
+        </w:drawing>
+      </w:r>
+    </w:p>
+    <w:p/>
+    <w:p>
+      <w:pPr>
+        <w:rPr>
+          <w:rFonts w:hint="default"/>
+          <w:lang w:val="en-US"/>
+        </w:rPr>
+      </w:pPr>
+    </w:p>
+    <w:p>
+      <w:pPr>
+        <w:rPr>
+          <w:rFonts w:hint="default"/>
+          <w:lang w:val="en-US"/>
+        </w:rPr>
+      </w:pPr>
+      <w:r>
+        <w:rPr>
+          <w:rFonts w:hint="default"/>
+          <w:lang w:val="en-US"/>
+        </w:rPr>
+        <w:fldChar w:fldCharType="begin"/>
+      </w:r>
+      <w:r>
+        <w:rPr>
+          <w:rFonts w:hint="default"/>
+          <w:lang w:val="en-US"/>
+        </w:rPr>
+        <w:instrText xml:space="preserve"> HYPERLINK "http://35.183.45.18:8080/sportapp" </w:instrText>
+      </w:r>
+      <w:r>
+        <w:rPr>
+          <w:rFonts w:hint="default"/>
+          <w:lang w:val="en-US"/>
+        </w:rPr>
+        <w:fldChar w:fldCharType="separate"/>
+      </w:r>
+      <w:r>
+        <w:rPr>
+          <w:rStyle w:val="4"/>
+          <w:rFonts w:hint="default"/>
+          <w:lang w:val="en-US"/>
+        </w:rPr>
+        <w:t>http://35.183.45.18:8080/sportapp</w:t>
+      </w:r>
+      <w:r>
+        <w:rPr>
+          <w:rFonts w:hint="default"/>
+          <w:lang w:val="en-US"/>
+        </w:rPr>
+        <w:fldChar w:fldCharType="end"/>
+      </w:r>
+    </w:p>
+    <w:p>
+      <w:pPr>
+        <w:rPr>
+          <w:rFonts w:hint="default"/>
+          <w:lang w:val="en-US"/>
+        </w:rPr>
+      </w:pPr>
+    </w:p>
+    <w:p>
+      <w:r>
+        <w:drawing>
+          <wp:inline distT="0" distB="0" distL="114300" distR="114300">
+            <wp:extent cx="4892040" cy="1150620"/>
+            <wp:effectExtent l="0" t="0" r="0" b="7620"/>
+            <wp:docPr id="23" name="Picture 7"/>
+            <wp:cNvGraphicFramePr>
+              <a:graphicFrameLocks xmlns:a="http://schemas.openxmlformats.org/drawingml/2006/main" noChangeAspect="1"/>
+            </wp:cNvGraphicFramePr>
+            <a:graphic xmlns:a="http://schemas.openxmlformats.org/drawingml/2006/main">
+              <a:graphicData uri="http://schemas.openxmlformats.org/drawingml/2006/picture">
+                <pic:pic xmlns:pic="http://schemas.openxmlformats.org/drawingml/2006/picture">
+                  <pic:nvPicPr>
+                    <pic:cNvPr id="23" name="Picture 7"/>
+                    <pic:cNvPicPr>
+                      <a:picLocks noChangeAspect="1"/>
+                    </pic:cNvPicPr>
+                  </pic:nvPicPr>
+                  <pic:blipFill>
+                    <a:blip r:embed="rId16"/>
+                    <a:stretch>
+                      <a:fillRect/>
+                    </a:stretch>
+                  </pic:blipFill>
+                  <pic:spPr>
+                    <a:xfrm>
+                      <a:off x="0" y="0"/>
+                      <a:ext cx="4892040" cy="1150620"/>
+                    </a:xfrm>
+                    <a:prstGeom prst="rect">
+                      <a:avLst/>
+                    </a:prstGeom>
+                    <a:noFill/>
+                    <a:ln>
+                      <a:noFill/>
+                    </a:ln>
+                  </pic:spPr>
+                </pic:pic>
+              </a:graphicData>
+            </a:graphic>
+          </wp:inline>
+        </w:drawing>
+      </w:r>
+    </w:p>
+    <w:p/>
+    <w:p>
+      <w:pPr>
+        <w:rPr>
+          <w:rFonts w:hint="default"/>
+          <w:lang w:val="en-US"/>
+        </w:rPr>
+      </w:pPr>
+    </w:p>
+    <w:p>
+      <w:pPr>
+        <w:rPr>
+          <w:rFonts w:hint="default"/>
+          <w:lang w:val="en-US"/>
+        </w:rPr>
+      </w:pPr>
+      <w:r>
+        <w:rPr>
+          <w:rFonts w:hint="default"/>
+          <w:lang w:val="en-US"/>
+        </w:rPr>
+        <w:t>ubuntu@ip-172-31-7-201:~$ sudo docker service scale java-app=3</w:t>
+      </w:r>
+    </w:p>
+    <w:p>
+      <w:pPr>
+        <w:rPr>
+          <w:rFonts w:hint="default"/>
+          <w:lang w:val="en-US"/>
+        </w:rPr>
+      </w:pPr>
+    </w:p>
+    <w:p>
+      <w:r>
+        <w:drawing>
+          <wp:inline distT="0" distB="0" distL="114300" distR="114300">
+            <wp:extent cx="5273675" cy="1276350"/>
+            <wp:effectExtent l="0" t="0" r="14605" b="3810"/>
+            <wp:docPr id="24" name="Picture 8"/>
+            <wp:cNvGraphicFramePr>
+              <a:graphicFrameLocks xmlns:a="http://schemas.openxmlformats.org/drawingml/2006/main" noChangeAspect="1"/>
+            </wp:cNvGraphicFramePr>
+            <a:graphic xmlns:a="http://schemas.openxmlformats.org/drawingml/2006/main">
+              <a:graphicData uri="http://schemas.openxmlformats.org/drawingml/2006/picture">
+                <pic:pic xmlns:pic="http://schemas.openxmlformats.org/drawingml/2006/picture">
+                  <pic:nvPicPr>
+                    <pic:cNvPr id="24" name="Picture 8"/>
+                    <pic:cNvPicPr>
+                      <a:picLocks noChangeAspect="1"/>
+                    </pic:cNvPicPr>
+                  </pic:nvPicPr>
+                  <pic:blipFill>
+                    <a:blip r:embed="rId17"/>
+                    <a:stretch>
+                      <a:fillRect/>
+                    </a:stretch>
+                  </pic:blipFill>
+                  <pic:spPr>
+                    <a:xfrm>
+                      <a:off x="0" y="0"/>
+                      <a:ext cx="5273675" cy="1276350"/>
+                    </a:xfrm>
+                    <a:prstGeom prst="rect">
+                      <a:avLst/>
+                    </a:prstGeom>
+                    <a:noFill/>
+                    <a:ln>
+                      <a:noFill/>
+                    </a:ln>
+                  </pic:spPr>
+                </pic:pic>
+              </a:graphicData>
+            </a:graphic>
+          </wp:inline>
+        </w:drawing>
+      </w:r>
+    </w:p>
+    <w:p/>
+    <w:p>
+      <w:pPr>
+        <w:rPr>
+          <w:rFonts w:hint="default"/>
+          <w:lang w:val="en-US"/>
+        </w:rPr>
+      </w:pPr>
+      <w:r>
+        <w:rPr>
+          <w:rFonts w:hint="default"/>
+          <w:lang w:val="en-US"/>
+        </w:rPr>
+        <w:t>ubuntu@ip-172-31-7-201:~$ sudo docker service ps java-app</w:t>
+      </w:r>
+    </w:p>
+    <w:p>
+      <w:pPr>
+        <w:rPr>
+          <w:rFonts w:hint="default"/>
+          <w:lang w:val="en-US"/>
+        </w:rPr>
+      </w:pPr>
+    </w:p>
+    <w:p>
+      <w:r>
+        <w:drawing>
+          <wp:inline distT="0" distB="0" distL="114300" distR="114300">
+            <wp:extent cx="5270500" cy="703580"/>
+            <wp:effectExtent l="0" t="0" r="2540" b="12700"/>
+            <wp:docPr id="25" name="Picture 9"/>
+            <wp:cNvGraphicFramePr>
+              <a:graphicFrameLocks xmlns:a="http://schemas.openxmlformats.org/drawingml/2006/main" noChangeAspect="1"/>
+            </wp:cNvGraphicFramePr>
+            <a:graphic xmlns:a="http://schemas.openxmlformats.org/drawingml/2006/main">
+              <a:graphicData uri="http://schemas.openxmlformats.org/drawingml/2006/picture">
+                <pic:pic xmlns:pic="http://schemas.openxmlformats.org/drawingml/2006/picture">
+                  <pic:nvPicPr>
+                    <pic:cNvPr id="25" name="Picture 9"/>
+                    <pic:cNvPicPr>
+                      <a:picLocks noChangeAspect="1"/>
+                    </pic:cNvPicPr>
+                  </pic:nvPicPr>
+                  <pic:blipFill>
+                    <a:blip r:embed="rId18"/>
+                    <a:stretch>
+                      <a:fillRect/>
+                    </a:stretch>
+                  </pic:blipFill>
+                  <pic:spPr>
+                    <a:xfrm>
+                      <a:off x="0" y="0"/>
+                      <a:ext cx="5270500" cy="703580"/>
+                    </a:xfrm>
+                    <a:prstGeom prst="rect">
+                      <a:avLst/>
+                    </a:prstGeom>
+                    <a:noFill/>
+                    <a:ln>
+                      <a:noFill/>
+                    </a:ln>
+                  </pic:spPr>
+                </pic:pic>
+              </a:graphicData>
+            </a:graphic>
+          </wp:inline>
+        </w:drawing>
+      </w:r>
+    </w:p>
+    <w:p/>
+    <w:p>
+      <w:pPr>
+        <w:rPr>
+          <w:rFonts w:hint="default"/>
+          <w:lang w:val="en-US"/>
+        </w:rPr>
+      </w:pPr>
+      <w:r>
+        <w:rPr>
+          <w:rFonts w:hint="default"/>
+          <w:lang w:val="en-US"/>
+        </w:rPr>
+        <w:t>Now I copy publicIP of worker node 1, same go to worker node 2 and check</w:t>
+      </w:r>
+    </w:p>
+    <w:p>
+      <w:pPr>
+        <w:rPr>
+          <w:rFonts w:hint="default"/>
+          <w:lang w:val="en-US"/>
+        </w:rPr>
+      </w:pPr>
+      <w:r>
+        <w:rPr>
+          <w:rFonts w:hint="default"/>
+          <w:lang w:val="en-US"/>
+        </w:rPr>
+        <w:fldChar w:fldCharType="begin"/>
+      </w:r>
+      <w:r>
+        <w:rPr>
+          <w:rFonts w:hint="default"/>
+          <w:lang w:val="en-US"/>
+        </w:rPr>
+        <w:instrText xml:space="preserve"> HYPERLINK "http://35.182.212.31:8080/sportapp" </w:instrText>
+      </w:r>
+      <w:r>
+        <w:rPr>
+          <w:rFonts w:hint="default"/>
+          <w:lang w:val="en-US"/>
+        </w:rPr>
+        <w:fldChar w:fldCharType="separate"/>
+      </w:r>
+      <w:r>
+        <w:rPr>
+          <w:rStyle w:val="4"/>
+          <w:rFonts w:hint="default"/>
+          <w:lang w:val="en-US"/>
+        </w:rPr>
+        <w:t>http://35.182.212.31:8080/sportapp</w:t>
+      </w:r>
+      <w:r>
+        <w:rPr>
+          <w:rFonts w:hint="default"/>
+          <w:lang w:val="en-US"/>
+        </w:rPr>
+        <w:fldChar w:fldCharType="end"/>
+      </w:r>
+    </w:p>
+    <w:p>
+      <w:pPr>
+        <w:rPr>
+          <w:rFonts w:hint="default"/>
+          <w:lang w:val="en-US"/>
+        </w:rPr>
+      </w:pPr>
+    </w:p>
+    <w:p>
+      <w:pPr>
+        <w:rPr>
+          <w:rFonts w:hint="default"/>
+          <w:lang w:val="en-US"/>
+        </w:rPr>
+      </w:pPr>
+    </w:p>
+    <w:p>
+      <w:pPr>
+        <w:rPr>
+          <w:rFonts w:hint="default"/>
+          <w:lang w:val="en-US"/>
+        </w:rPr>
+      </w:pPr>
+    </w:p>
+    <w:p>
+      <w:pPr>
+        <w:rPr>
+          <w:rFonts w:hint="default"/>
+          <w:lang w:val="en-US"/>
+        </w:rPr>
+      </w:pPr>
+    </w:p>
+    <w:p>
+      <w:pPr>
+        <w:rPr>
+          <w:rFonts w:hint="default"/>
+          <w:lang w:val="en-US"/>
+        </w:rPr>
+      </w:pPr>
+      <w:r>
+        <w:drawing>
+          <wp:inline distT="0" distB="0" distL="114300" distR="114300">
+            <wp:extent cx="5274310" cy="1469390"/>
+            <wp:effectExtent l="0" t="0" r="13970" b="8890"/>
+            <wp:docPr id="26" name="Picture 10"/>
+            <wp:cNvGraphicFramePr>
+              <a:graphicFrameLocks xmlns:a="http://schemas.openxmlformats.org/drawingml/2006/main" noChangeAspect="1"/>
+            </wp:cNvGraphicFramePr>
+            <a:graphic xmlns:a="http://schemas.openxmlformats.org/drawingml/2006/main">
+              <a:graphicData uri="http://schemas.openxmlformats.org/drawingml/2006/picture">
+                <pic:pic xmlns:pic="http://schemas.openxmlformats.org/drawingml/2006/picture">
+                  <pic:nvPicPr>
+                    <pic:cNvPr id="26" name="Picture 10"/>
+                    <pic:cNvPicPr>
+                      <a:picLocks noChangeAspect="1"/>
+                    </pic:cNvPicPr>
+                  </pic:nvPicPr>
+                  <pic:blipFill>
+                    <a:blip r:embed="rId19"/>
+                    <a:stretch>
+                      <a:fillRect/>
+                    </a:stretch>
+                  </pic:blipFill>
+                  <pic:spPr>
+                    <a:xfrm>
+                      <a:off x="0" y="0"/>
+                      <a:ext cx="5274310" cy="1469390"/>
+                    </a:xfrm>
+                    <a:prstGeom prst="rect">
+                      <a:avLst/>
+                    </a:prstGeom>
+                    <a:noFill/>
+                    <a:ln>
+                      <a:noFill/>
+                    </a:ln>
+                  </pic:spPr>
+                </pic:pic>
+              </a:graphicData>
+            </a:graphic>
+          </wp:inline>
+        </w:drawing>
+      </w:r>
+    </w:p>
+    <w:p>
+      <w:pPr>
+        <w:rPr>
+          <w:rFonts w:hint="default"/>
+          <w:lang w:val="en-US"/>
+        </w:rPr>
+      </w:pPr>
     </w:p>
     <w:p/>
     <w:p/>

</xml_diff>